<commit_message>
New translations email 7 [template] partner email – details and agenda.docx (Vietnamese)
</commit_message>
<xml_diff>
--- a/public/email/crowdin/translations/vi/Email 7 [TEMPLATE] Partner email – details and agenda.docx
+++ b/public/email/crowdin/translations/vi/Email 7 [TEMPLATE] Partner email – details and agenda.docx
@@ -178,13 +178,13 @@
       <w:bookmarkStart w:colFirst="0" w:colLast="0" w:name="_4fs3pdzabk3u" w:id="1"/>
       <w:bookmarkEnd w:id="1"/>
       <w:r>
-        <w:t xml:space="preserve">Travel checklist: here's what you need</w:t>
+        <w:t xml:space="preserve">Danh sách kiểm tra vật dụng trước chuyến đi: Đây là những gì bạn cần</w:t>
       </w:r>
     </w:p>
     <w:p/>
     <w:p>
       <w:r>
-        <w:t xml:space="preserve">Hi </w:t>
+        <w:t xml:space="preserve">Xin chào </w:t>
       </w:r>
       <w:r>
         <w:rPr>
@@ -202,7 +202,7 @@
       </w:pPr>
       <w:commentRangeStart w:id="0"/>
       <w:r>
-        <w:t xml:space="preserve">You are all set to attend </w:t>
+        <w:t xml:space="preserve">Bạn đã hoàn tất các thủ tục cần thiết để tham dự sự kiện </w:t>
       </w:r>
       <w:r>
         <w:rPr>
@@ -211,7 +211,7 @@
         <w:t xml:space="preserve">[EVENT NAME]</w:t>
       </w:r>
       <w:r>
-        <w:t xml:space="preserve">, happening on </w:t>
+        <w:t xml:space="preserve">, diễn ra vào ngày </w:t>
       </w:r>
       <w:r>
         <w:rPr>
@@ -220,7 +220,7 @@
         <w:t xml:space="preserve">[DD Mmm YYYY]</w:t>
       </w:r>
       <w:r>
-        <w:t xml:space="preserve"> at </w:t>
+        <w:t xml:space="preserve"> tại </w:t>
       </w:r>
       <w:r>
         <w:rPr>
@@ -237,7 +237,7 @@
         <w:spacing w:before="200" w:lineRule="auto"/>
       </w:pPr>
       <w:r>
-        <w:t xml:space="preserve">You are all set to attend </w:t>
+        <w:t xml:space="preserve">Bạn đã hoàn tất các thủ tục cần thiết để tham dự sự kiện </w:t>
       </w:r>
       <w:r>
         <w:rPr>
@@ -246,7 +246,7 @@
         <w:t xml:space="preserve">[EVENT NAME]</w:t>
       </w:r>
       <w:r>
-        <w:t xml:space="preserve">, happening from </w:t>
+        <w:t xml:space="preserve">, diễn ra từ ngày </w:t>
       </w:r>
       <w:r>
         <w:rPr>
@@ -255,7 +255,7 @@
         <w:t xml:space="preserve">[DD Mmm YYYY]</w:t>
       </w:r>
       <w:r>
-        <w:t xml:space="preserve"> to </w:t>
+        <w:t xml:space="preserve"> đến ngày </w:t>
       </w:r>
       <w:r>
         <w:rPr>
@@ -264,7 +264,7 @@
         <w:t xml:space="preserve">[DD Mmm YYYY]</w:t>
       </w:r>
       <w:r>
-        <w:t xml:space="preserve"> at </w:t>
+        <w:t xml:space="preserve"> tại </w:t>
       </w:r>
       <w:r>
         <w:rPr>
@@ -285,7 +285,7 @@
         <w:spacing w:before="200" w:lineRule="auto"/>
       </w:pPr>
       <w:r>
-        <w:t xml:space="preserve">Here’s a checklist of the necessary items for your trip: </w:t>
+        <w:t xml:space="preserve">Dưới đây là danh sách kiểm tra các vật dụng cần thiết cho chuyến đi của bạn: </w:t>
       </w:r>
     </w:p>
     <w:p>
@@ -302,7 +302,7 @@
       </w:pPr>
       <w:commentRangeStart w:id="1"/>
       <w:r>
-        <w:t xml:space="preserve">Passport </w:t>
+        <w:t xml:space="preserve">Hộ chiếu </w:t>
       </w:r>
     </w:p>
     <w:p>
@@ -324,7 +324,7 @@
         <w:rPr>
           <w:i w:val="1"/>
         </w:rPr>
-        <w:t xml:space="preserve">(if applicable) </w:t>
+        <w:t xml:space="preserve">(nếu có) </w:t>
       </w:r>
     </w:p>
     <w:p>
@@ -387,18 +387,18 @@
         </w:rPr>
       </w:pPr>
       <w:r>
-        <w:t xml:space="preserve">Valid yellow fever vaccination certificate </w:t>
+        <w:t xml:space="preserve">Giấy chứng nhận tiêm phòng sốt vàng da hợp lệ </w:t>
       </w:r>
       <w:r>
         <w:rPr>
           <w:i w:val="1"/>
         </w:rPr>
         <w:br w:type="textWrapping"/>
-        <w:t xml:space="preserve">For travellers from yellow fever endemic countries, follow the requirements set by your country. Vaccination should be done no less than 14 days prior to the journey. </w:t>
+        <w:t xml:space="preserve">Nếu bạn đến từ các quốc gia có bệnh sốt vàng da, hãy tuân thủ các yêu cầu do quốc gia của bạn đặt ra. Việc tiêm phòng nên được thực hiện không dưới 14 ngày trước chuyến đi. </w:t>
         <w:br w:type="textWrapping"/>
       </w:r>
       <w:r>
-        <w:t xml:space="preserve">(As you’re travelling on </w:t>
+        <w:t xml:space="preserve">(Nếu bạn đi vào ngày </w:t>
       </w:r>
       <w:r>
         <w:rPr>
@@ -407,16 +407,13 @@
         <w:t xml:space="preserve">[DD Mmm YYYY]</w:t>
       </w:r>
       <w:r>
-        <w:t xml:space="preserve">, you should have received your vaccination before or on</w:t>
-      </w:r>
-      <w:r>
-        <w:rPr>
-          <w:highlight w:val="yellow"/>
-        </w:rPr>
-        <w:t xml:space="preserve"> [DD Mmm YYYY]</w:t>
-      </w:r>
-      <w:r>
-        <w:t>.)</w:t>
+        <w:t xml:space="preserve">, bạn nên tiêm vắc-xin trước hoặc vào ngày</w:t>
+      </w:r>
+      <w:r>
+        <w:rPr>
+          <w:highlight w:val="yellow"/>
+        </w:rPr>
+        <w:t xml:space="preserve"> [DD Mmm YYYY].)</w:t>
       </w:r>
     </w:p>
     <w:p>
@@ -429,7 +426,7 @@
         <w:ind w:left="720" w:hanging="360"/>
       </w:pPr>
       <w:r>
-        <w:t xml:space="preserve">A digital or printed copy of the travel itinerary</w:t>
+        <w:t xml:space="preserve">Bản sao hoặc bản in lịch trình chuyến đi</w:t>
       </w:r>
     </w:p>
     <w:p>
@@ -445,7 +442,7 @@
         </w:rPr>
       </w:pPr>
       <w:r>
-        <w:t xml:space="preserve">Smart casual attire for the conference</w:t>
+        <w:t xml:space="preserve">Trang phục lịch sự để tham gia hội nghị</w:t>
       </w:r>
     </w:p>
     <w:p>
@@ -461,7 +458,7 @@
         </w:rPr>
       </w:pPr>
       <w:r>
-        <w:t xml:space="preserve">Black tie attire for the Gala dinner</w:t>
+        <w:t xml:space="preserve">Trang phục trang trọng (black tie) cho tiệc tối Gala</w:t>
       </w:r>
       <w:commentRangeEnd w:id="2"/>
       <w:r>
@@ -508,7 +505,7 @@
       </w:pPr>
       <w:commentRangeStart w:id="5"/>
       <w:r>
-        <w:t xml:space="preserve">If you have any questions, please contact us via </w:t>
+        <w:t xml:space="preserve">Nếu bạn cần hỗ trợ, hãy liên hệ với chúng tôi qua </w:t>
       </w:r>
       <w:hyperlink r:id="rId7">
         <w:r>
@@ -520,7 +517,7 @@
         </w:r>
       </w:hyperlink>
       <w:r>
-        <w:t xml:space="preserve"> or </w:t>
+        <w:t xml:space="preserve"> hoặc </w:t>
       </w:r>
       <w:hyperlink r:id="rId8">
         <w:r>
@@ -540,7 +537,7 @@
         <w:spacing w:after="200" w:lineRule="auto"/>
       </w:pPr>
       <w:r>
-        <w:t xml:space="preserve">If you have any questions, please contact your country manager, </w:t>
+        <w:t xml:space="preserve">Nếu bạn có bất kỳ thắc mắc nào, vui lòng liên hệ với giám đốc phụ trách quốc gia của bạn </w:t>
       </w:r>
       <w:r>
         <w:rPr>
@@ -549,7 +546,7 @@
         <w:t>[NAME]</w:t>
       </w:r>
       <w:r>
-        <w:t xml:space="preserve">, at </w:t>
+        <w:t xml:space="preserve">, qua email </w:t>
       </w:r>
       <w:r>
         <w:rPr>
@@ -558,7 +555,7 @@
         <w:t xml:space="preserve">[EMAIL ADDRESS]</w:t>
       </w:r>
       <w:r>
-        <w:t xml:space="preserve"> or </w:t>
+        <w:t xml:space="preserve"> hoặc số </w:t>
       </w:r>
       <w:r>
         <w:rPr>

</xml_diff>